<commit_message>
final copy w/ pdfs
</commit_message>
<xml_diff>
--- a/Fellowships/NSF GRFP 2015/Graduate Research Plan.docx
+++ b/Fellowships/NSF GRFP 2015/Graduate Research Plan.docx
@@ -86,7 +86,23 @@
           <w:sz w:val="24"/>
           <w:szCs w:val="24"/>
         </w:rPr>
-        <w:t xml:space="preserve"> Mack and Irvin Rock discovered that attention to one feature in an image was sufficient to abolish conscious awareness of other features. They coined this phenomenon “inattentional blindness” noting that it even occurred when participants were specifically fixating (i.e. their eyes were directly centered on) the feature of which they had no perception. However, it was later shown that some features survive inattentional blindness, in particular natural images and faces (Li et al., 2002; Reddy et al., 2004). This finding led researchers like </w:t>
+        <w:t xml:space="preserve"> Mack and Irvin Rock </w:t>
+      </w:r>
+      <w:r>
+        <w:rPr>
+          <w:rFonts w:ascii="Times New Roman" w:eastAsia="Times New Roman" w:hAnsi="Times New Roman" w:cs="Times New Roman"/>
+          <w:sz w:val="24"/>
+          <w:szCs w:val="24"/>
+        </w:rPr>
+        <w:t>showed</w:t>
+      </w:r>
+      <w:r>
+        <w:rPr>
+          <w:rFonts w:ascii="Times New Roman" w:eastAsia="Times New Roman" w:hAnsi="Times New Roman" w:cs="Times New Roman"/>
+          <w:sz w:val="24"/>
+          <w:szCs w:val="24"/>
+        </w:rPr>
+        <w:t xml:space="preserve"> that attention to one feature in an image was sufficient to abolish conscious awareness of other features. They coined this phenomenon “inattentional blindness” noting that it even occurred when participants were specifically fixating (i.e. their eyes were directly centered on) the feature of which they had no perception. However, it was later shown that some features survive inattentional blindness, in particular natural images and faces (Li et al., 2002; Reddy et al., 2004). This finding led researchers like </w:t>
       </w:r>
       <w:proofErr w:type="spellStart"/>
       <w:r>
@@ -171,7 +187,23 @@
           <w:sz w:val="24"/>
           <w:szCs w:val="24"/>
         </w:rPr>
-        <w:t xml:space="preserve">, where there is response sensitivity to motion coherence but not to contrast intensity. Importantly, visual cortex is organized in a hierarchy where V1 projects more strongly to V3a and </w:t>
+        <w:t xml:space="preserve">, where there is response sensitivity to motion coherence but not to contrast intensity. Importantly, visual cortex is organized in a hierarchy </w:t>
+      </w:r>
+      <w:r>
+        <w:rPr>
+          <w:rFonts w:ascii="Times New Roman" w:eastAsia="Times New Roman" w:hAnsi="Times New Roman" w:cs="Times New Roman"/>
+          <w:sz w:val="24"/>
+          <w:szCs w:val="24"/>
+        </w:rPr>
+        <w:t>such that</w:t>
+      </w:r>
+      <w:r>
+        <w:rPr>
+          <w:rFonts w:ascii="Times New Roman" w:eastAsia="Times New Roman" w:hAnsi="Times New Roman" w:cs="Times New Roman"/>
+          <w:sz w:val="24"/>
+          <w:szCs w:val="24"/>
+        </w:rPr>
+        <w:t xml:space="preserve"> V1 projects more strongly to V3a and </w:t>
       </w:r>
       <w:proofErr w:type="spellStart"/>
       <w:r>
@@ -243,7 +275,51 @@
           <w:sz w:val="24"/>
           <w:szCs w:val="24"/>
         </w:rPr>
-        <w:t xml:space="preserve">, then the behavioral results are clear: attention to motion should affect the perception of contrast but not vice versa. This is precisely the effect that we observed. Our BOLD fMRI results show that the responses in area </w:t>
+        <w:t xml:space="preserve">, then the behavioral results are clear: </w:t>
+      </w:r>
+      <w:r>
+        <w:rPr>
+          <w:rFonts w:ascii="Times New Roman" w:eastAsia="Times New Roman" w:hAnsi="Times New Roman" w:cs="Times New Roman"/>
+          <w:b/>
+          <w:sz w:val="24"/>
+          <w:szCs w:val="24"/>
+        </w:rPr>
+        <w:t xml:space="preserve">attention to </w:t>
+      </w:r>
+      <w:r>
+        <w:rPr>
+          <w:rFonts w:ascii="Times New Roman" w:eastAsia="Times New Roman" w:hAnsi="Times New Roman" w:cs="Times New Roman"/>
+          <w:b/>
+          <w:sz w:val="24"/>
+          <w:szCs w:val="24"/>
+        </w:rPr>
+        <w:t>contrast</w:t>
+      </w:r>
+      <w:r>
+        <w:rPr>
+          <w:rFonts w:ascii="Times New Roman" w:eastAsia="Times New Roman" w:hAnsi="Times New Roman" w:cs="Times New Roman"/>
+          <w:b/>
+          <w:sz w:val="24"/>
+          <w:szCs w:val="24"/>
+        </w:rPr>
+        <w:t xml:space="preserve"> should affect the perception of </w:t>
+      </w:r>
+      <w:r>
+        <w:rPr>
+          <w:rFonts w:ascii="Times New Roman" w:eastAsia="Times New Roman" w:hAnsi="Times New Roman" w:cs="Times New Roman"/>
+          <w:b/>
+          <w:sz w:val="24"/>
+          <w:szCs w:val="24"/>
+        </w:rPr>
+        <w:t>motion</w:t>
+      </w:r>
+      <w:r>
+        <w:rPr>
+          <w:rFonts w:ascii="Times New Roman" w:eastAsia="Times New Roman" w:hAnsi="Times New Roman" w:cs="Times New Roman"/>
+          <w:sz w:val="24"/>
+          <w:szCs w:val="24"/>
+        </w:rPr>
+        <w:t xml:space="preserve"> but not vice versa. This is precisely the effect that we observed. Our BOLD fMRI results show that the responses in area </w:t>
       </w:r>
       <w:proofErr w:type="spellStart"/>
       <w:r>
@@ -262,6 +338,111 @@
           <w:szCs w:val="24"/>
         </w:rPr>
         <w:t xml:space="preserve"> and V3a are modulated by the type of attention, whereas responses in V1 are not. In parallel we found that discrimination of motion in our task was affected by attention, whereas discrimination of contrast was not.</w:t>
+      </w:r>
+    </w:p>
+    <w:p>
+      <w:pPr>
+        <w:spacing w:line="240" w:lineRule="auto"/>
+        <w:jc w:val="both"/>
+        <w:divId w:val="996955645"/>
+        <w:rPr>
+          <w:rFonts w:ascii="Times New Roman" w:eastAsia="Times New Roman" w:hAnsi="Times New Roman" w:cs="Times New Roman"/>
+          <w:sz w:val="24"/>
+          <w:szCs w:val="24"/>
+        </w:rPr>
+      </w:pPr>
+      <w:r>
+        <w:rPr>
+          <w:rFonts w:ascii="Times New Roman" w:eastAsia="Times New Roman" w:hAnsi="Times New Roman" w:cs="Times New Roman"/>
+          <w:sz w:val="24"/>
+          <w:szCs w:val="24"/>
+        </w:rPr>
+        <w:tab/>
+        <w:t xml:space="preserve">The model is currently incomplete—although we know from our data that the perception of contrast and motion are asymmetrically related to attention and that BOLD fMRI responses </w:t>
+      </w:r>
+      <w:r>
+        <w:rPr>
+          <w:rFonts w:ascii="Times New Roman" w:eastAsia="Times New Roman" w:hAnsi="Times New Roman" w:cs="Times New Roman"/>
+          <w:sz w:val="24"/>
+          <w:szCs w:val="24"/>
+        </w:rPr>
+        <w:lastRenderedPageBreak/>
+        <w:t xml:space="preserve">reflect and possibly drive perception, we still have not specified the causal process of attention. My hypothesis is that </w:t>
+      </w:r>
+      <w:r>
+        <w:rPr>
+          <w:rFonts w:ascii="Times New Roman" w:eastAsia="Times New Roman" w:hAnsi="Times New Roman" w:cs="Times New Roman"/>
+          <w:b/>
+          <w:sz w:val="24"/>
+          <w:szCs w:val="24"/>
+        </w:rPr>
+        <w:t>attention to contrast corrupts the representation of motion</w:t>
+      </w:r>
+      <w:r>
+        <w:rPr>
+          <w:rFonts w:ascii="Times New Roman" w:eastAsia="Times New Roman" w:hAnsi="Times New Roman" w:cs="Times New Roman"/>
+          <w:sz w:val="24"/>
+          <w:szCs w:val="24"/>
+        </w:rPr>
+        <w:t xml:space="preserve"> in the downstream regions. I will test this hypothesis in two ways: First by using a computational model of our current dataset to look at what effect of attention best explains our data, and </w:t>
+      </w:r>
+      <w:r>
+        <w:rPr>
+          <w:rFonts w:ascii="Times New Roman" w:eastAsia="Times New Roman" w:hAnsi="Times New Roman" w:cs="Times New Roman"/>
+          <w:sz w:val="24"/>
+          <w:szCs w:val="24"/>
+        </w:rPr>
+        <w:t>second</w:t>
+      </w:r>
+      <w:r>
+        <w:rPr>
+          <w:rFonts w:ascii="Times New Roman" w:eastAsia="Times New Roman" w:hAnsi="Times New Roman" w:cs="Times New Roman"/>
+          <w:sz w:val="24"/>
+          <w:szCs w:val="24"/>
+        </w:rPr>
+        <w:t xml:space="preserve"> in a new experiment using transcranial magnetic stimulation. TMS is a technique that can be used to either abolish neural activity in a region, akin to a temporary lesion, or to boost or suppress activations that are near perceptual threshold. We can take advantage of both of these techniques to test our hypothesis in the following ways: </w:t>
+      </w:r>
+      <w:r>
+        <w:rPr>
+          <w:rFonts w:ascii="Times New Roman" w:eastAsia="Times New Roman" w:hAnsi="Times New Roman" w:cs="Times New Roman"/>
+          <w:b/>
+          <w:sz w:val="24"/>
+          <w:szCs w:val="24"/>
+        </w:rPr>
+        <w:t>(1)</w:t>
+      </w:r>
+      <w:r>
+        <w:rPr>
+          <w:rFonts w:ascii="Times New Roman" w:eastAsia="Times New Roman" w:hAnsi="Times New Roman" w:cs="Times New Roman"/>
+          <w:sz w:val="24"/>
+          <w:szCs w:val="24"/>
+        </w:rPr>
+        <w:t xml:space="preserve"> as a test of causality, using temporary TMS lesions to test the involvement of each area in contrast and motion perception, and (</w:t>
+      </w:r>
+      <w:r>
+        <w:rPr>
+          <w:rFonts w:ascii="Times New Roman" w:eastAsia="Times New Roman" w:hAnsi="Times New Roman" w:cs="Times New Roman"/>
+          <w:b/>
+          <w:sz w:val="24"/>
+          <w:szCs w:val="24"/>
+        </w:rPr>
+        <w:t>2)</w:t>
+      </w:r>
+      <w:r>
+        <w:rPr>
+          <w:rFonts w:ascii="Times New Roman" w:eastAsia="Times New Roman" w:hAnsi="Times New Roman" w:cs="Times New Roman"/>
+          <w:sz w:val="24"/>
+          <w:szCs w:val="24"/>
+        </w:rPr>
+        <w:t xml:space="preserve"> by using low-threshold pulses to mimic </w:t>
+      </w:r>
+      <w:r>
+        <w:rPr>
+          <w:rFonts w:ascii="Times New Roman" w:eastAsia="Times New Roman" w:hAnsi="Times New Roman" w:cs="Times New Roman"/>
+          <w:sz w:val="24"/>
+          <w:szCs w:val="24"/>
+        </w:rPr>
+        <w:t>corrupting attentional signals.</w:t>
       </w:r>
     </w:p>
     <w:p>
@@ -277,83 +458,95 @@
           <w:szCs w:val="24"/>
         </w:rPr>
         <w:tab/>
-        <w:t xml:space="preserve">The model is currently incomplete—although we know from our data that the perception of contrast and motion are asymmetrically related to attention and that BOLD fMRI responses </w:t>
-      </w:r>
-      <w:r>
-        <w:rPr>
-          <w:rFonts w:ascii="Times New Roman" w:eastAsia="Times New Roman" w:hAnsi="Times New Roman" w:cs="Times New Roman"/>
-          <w:sz w:val="24"/>
-          <w:szCs w:val="24"/>
-        </w:rPr>
-        <w:lastRenderedPageBreak/>
-        <w:t xml:space="preserve">reflect and possibly drive perception, we still have not specified the causal process of attention. My hypothesis is that </w:t>
-      </w:r>
-      <w:r>
-        <w:rPr>
-          <w:rFonts w:ascii="Times New Roman" w:eastAsia="Times New Roman" w:hAnsi="Times New Roman" w:cs="Times New Roman"/>
-          <w:b/>
-          <w:sz w:val="24"/>
-          <w:szCs w:val="24"/>
-        </w:rPr>
-        <w:t>attention to contrast corrupts the representation of motion</w:t>
-      </w:r>
-      <w:r>
-        <w:rPr>
-          <w:rFonts w:ascii="Times New Roman" w:eastAsia="Times New Roman" w:hAnsi="Times New Roman" w:cs="Times New Roman"/>
-          <w:sz w:val="24"/>
-          <w:szCs w:val="24"/>
-        </w:rPr>
-        <w:t xml:space="preserve"> in the downstream regions. I will test this hypothesis in two ways: First by using a computational model of our current dataset to look at what effect of attention best explains our data, and </w:t>
-      </w:r>
-      <w:r>
-        <w:rPr>
-          <w:rFonts w:ascii="Times New Roman" w:eastAsia="Times New Roman" w:hAnsi="Times New Roman" w:cs="Times New Roman"/>
-          <w:sz w:val="24"/>
-          <w:szCs w:val="24"/>
-        </w:rPr>
-        <w:t>second</w:t>
-      </w:r>
-      <w:r>
-        <w:rPr>
-          <w:rFonts w:ascii="Times New Roman" w:eastAsia="Times New Roman" w:hAnsi="Times New Roman" w:cs="Times New Roman"/>
-          <w:sz w:val="24"/>
-          <w:szCs w:val="24"/>
-        </w:rPr>
-        <w:t xml:space="preserve"> in a new experiment using transcranial magnetic stimulation. TMS is a technique that can be used to either abolish neural activity in a region, akin to a temporary lesion, or to boost or suppress activations that are near perceptual threshold. We can take advantage of both of these techniques to test our hypothesis in the following ways: </w:t>
-      </w:r>
-      <w:r>
-        <w:rPr>
-          <w:rFonts w:ascii="Times New Roman" w:eastAsia="Times New Roman" w:hAnsi="Times New Roman" w:cs="Times New Roman"/>
-          <w:b/>
-          <w:sz w:val="24"/>
-          <w:szCs w:val="24"/>
-        </w:rPr>
-        <w:t>(1)</w:t>
-      </w:r>
-      <w:r>
-        <w:rPr>
-          <w:rFonts w:ascii="Times New Roman" w:eastAsia="Times New Roman" w:hAnsi="Times New Roman" w:cs="Times New Roman"/>
-          <w:sz w:val="24"/>
-          <w:szCs w:val="24"/>
-        </w:rPr>
-        <w:t xml:space="preserve"> as a test of causality, using temporary TMS lesions to test the involvement of each area in contrast and motion perception, and (</w:t>
-      </w:r>
-      <w:r>
-        <w:rPr>
-          <w:rFonts w:ascii="Times New Roman" w:eastAsia="Times New Roman" w:hAnsi="Times New Roman" w:cs="Times New Roman"/>
-          <w:b/>
-          <w:sz w:val="24"/>
-          <w:szCs w:val="24"/>
-        </w:rPr>
-        <w:t>2)</w:t>
-      </w:r>
-      <w:r>
-        <w:rPr>
-          <w:rFonts w:ascii="Times New Roman" w:eastAsia="Times New Roman" w:hAnsi="Times New Roman" w:cs="Times New Roman"/>
-          <w:sz w:val="24"/>
-          <w:szCs w:val="24"/>
-        </w:rPr>
-        <w:t xml:space="preserve"> by using low-threshold pulses to mimic corrupting attentional signals. If corruption is indeed the cause of our effect than a low-threshold pulse to V1 should introduce similar corruption in downstream regions, mimicking the behavioral effects I have already observed. In this way TMS is a similar tool to the lesion experiments performed in the monkey physiology literature in the 90s. It allows us to test for causal outcomes by both temporarily abolishing activity in a region and inducing increased activation via low-threshold pulses. This is the ideal technique for testing my corruption model and the data we collect will give us considerable leverage in understanding the precise nature of feature-based attention and its impact on the perception of contrast and motion.</w:t>
+        <w:t>My prediction is that i</w:t>
+      </w:r>
+      <w:r>
+        <w:rPr>
+          <w:rFonts w:ascii="Times New Roman" w:eastAsia="Times New Roman" w:hAnsi="Times New Roman" w:cs="Times New Roman"/>
+          <w:sz w:val="24"/>
+          <w:szCs w:val="24"/>
+        </w:rPr>
+        <w:t>f corruption is indeed the cause of our effect than a low-threshold pulse to V1 should introduce similar corruption in downstream regions, mimicking the behavioral effects I have already observed. In this way TMS</w:t>
+      </w:r>
+      <w:r>
+        <w:rPr>
+          <w:rFonts w:ascii="Times New Roman" w:eastAsia="Times New Roman" w:hAnsi="Times New Roman" w:cs="Times New Roman"/>
+          <w:sz w:val="24"/>
+          <w:szCs w:val="24"/>
+        </w:rPr>
+        <w:t xml:space="preserve"> gives us a tool to test casual processes in the human brain, similar to the</w:t>
+      </w:r>
+      <w:r>
+        <w:rPr>
+          <w:rFonts w:ascii="Times New Roman" w:eastAsia="Times New Roman" w:hAnsi="Times New Roman" w:cs="Times New Roman"/>
+          <w:sz w:val="24"/>
+          <w:szCs w:val="24"/>
+        </w:rPr>
+        <w:t xml:space="preserve"> experiments performed in the monkey physiology literature. </w:t>
+      </w:r>
+      <w:r>
+        <w:rPr>
+          <w:rFonts w:ascii="Times New Roman" w:eastAsia="Times New Roman" w:hAnsi="Times New Roman" w:cs="Times New Roman"/>
+          <w:sz w:val="24"/>
+          <w:szCs w:val="24"/>
+        </w:rPr>
+        <w:t>TMS can</w:t>
+      </w:r>
+      <w:r>
+        <w:rPr>
+          <w:rFonts w:ascii="Times New Roman" w:eastAsia="Times New Roman" w:hAnsi="Times New Roman" w:cs="Times New Roman"/>
+          <w:sz w:val="24"/>
+          <w:szCs w:val="24"/>
+        </w:rPr>
+        <w:t xml:space="preserve"> both temporarily </w:t>
+      </w:r>
+      <w:r>
+        <w:rPr>
+          <w:rFonts w:ascii="Times New Roman" w:eastAsia="Times New Roman" w:hAnsi="Times New Roman" w:cs="Times New Roman"/>
+          <w:sz w:val="24"/>
+          <w:szCs w:val="24"/>
+        </w:rPr>
+        <w:t>abolish</w:t>
+      </w:r>
+      <w:r>
+        <w:rPr>
+          <w:rFonts w:ascii="Times New Roman" w:eastAsia="Times New Roman" w:hAnsi="Times New Roman" w:cs="Times New Roman"/>
+          <w:sz w:val="24"/>
+          <w:szCs w:val="24"/>
+        </w:rPr>
+        <w:t xml:space="preserve"> activity in a region and </w:t>
+      </w:r>
+      <w:r>
+        <w:rPr>
+          <w:rFonts w:ascii="Times New Roman" w:eastAsia="Times New Roman" w:hAnsi="Times New Roman" w:cs="Times New Roman"/>
+          <w:sz w:val="24"/>
+          <w:szCs w:val="24"/>
+        </w:rPr>
+        <w:t>induce</w:t>
+      </w:r>
+      <w:r>
+        <w:rPr>
+          <w:rFonts w:ascii="Times New Roman" w:eastAsia="Times New Roman" w:hAnsi="Times New Roman" w:cs="Times New Roman"/>
+          <w:sz w:val="24"/>
+          <w:szCs w:val="24"/>
+        </w:rPr>
+        <w:t xml:space="preserve"> increased activation. This is the ideal technique for testing my corruption model and the data </w:t>
+      </w:r>
+      <w:r>
+        <w:rPr>
+          <w:rFonts w:ascii="Times New Roman" w:eastAsia="Times New Roman" w:hAnsi="Times New Roman" w:cs="Times New Roman"/>
+          <w:sz w:val="24"/>
+          <w:szCs w:val="24"/>
+        </w:rPr>
+        <w:t>I</w:t>
+      </w:r>
+      <w:r>
+        <w:rPr>
+          <w:rFonts w:ascii="Times New Roman" w:eastAsia="Times New Roman" w:hAnsi="Times New Roman" w:cs="Times New Roman"/>
+          <w:sz w:val="24"/>
+          <w:szCs w:val="24"/>
+        </w:rPr>
+        <w:t xml:space="preserve"> collect will give us considerable leverage in understanding the precise nature of feature-based attention and its impact on the perception of contrast and motion.</w:t>
       </w:r>
     </w:p>
     <w:p>
@@ -390,7 +583,63 @@
           <w:szCs w:val="24"/>
         </w:rPr>
         <w:tab/>
-        <w:t>This research has the potential to help clarify the debate surrounding attention and inattentional blindness, and ultimately to improve our understanding of the neural processes of consciousness. As I build my model of feature-based attention I continue to think about how this model fits into the larger space of consciousness research. Attention is clearly an integral part of our own conscious experiences, but it remains entirely unclear whether the neural process of attention interacts directly with the neural processes of consciousness. My prediction is that attention is responsible for the bi-stability of consciousness. As a gating function and a form of sensory enhancement attention appears to influence the depth to which perceptual information is processed by the brain. It is likely that only processing that reaches a certain neural system leads to consciousness, but that model is for the moment untestable.</w:t>
+        <w:t xml:space="preserve">This research </w:t>
+      </w:r>
+      <w:r>
+        <w:rPr>
+          <w:rFonts w:ascii="Times New Roman" w:eastAsia="Times New Roman" w:hAnsi="Times New Roman" w:cs="Times New Roman"/>
+          <w:sz w:val="24"/>
+          <w:szCs w:val="24"/>
+        </w:rPr>
+        <w:t>will</w:t>
+      </w:r>
+      <w:r>
+        <w:rPr>
+          <w:rFonts w:ascii="Times New Roman" w:eastAsia="Times New Roman" w:hAnsi="Times New Roman" w:cs="Times New Roman"/>
+          <w:sz w:val="24"/>
+          <w:szCs w:val="24"/>
+        </w:rPr>
+        <w:t xml:space="preserve"> help clarify the debate surrounding attention and inattentional blindness, and ultimately to improve our understanding of the neural processes of consciousness. Attention is clearly an integral part of our own conscious experiences, but it remains entirely unclear whether the neural process of attention interacts directly with the neural processes of consciousness. My prediction is that attention is responsible for the bi-stability of consciousness. As a gating function and a form of sensory enhancement attention appears to influence the depth to which perceptual information is processed by the brain. It is likely that only processing that reaches a certain neural system leads to consciousness</w:t>
+      </w:r>
+      <w:r>
+        <w:rPr>
+          <w:rFonts w:ascii="Times New Roman" w:eastAsia="Times New Roman" w:hAnsi="Times New Roman" w:cs="Times New Roman"/>
+          <w:sz w:val="24"/>
+          <w:szCs w:val="24"/>
+        </w:rPr>
+        <w:t>. My experiment sheds light on this important question by helping us to understand the specific changes in processing that are introduced by attention.</w:t>
+      </w:r>
+      <w:r>
+        <w:rPr>
+          <w:rFonts w:ascii="Times New Roman" w:eastAsia="Times New Roman" w:hAnsi="Times New Roman" w:cs="Times New Roman"/>
+          <w:sz w:val="24"/>
+          <w:szCs w:val="24"/>
+        </w:rPr>
+        <w:t xml:space="preserve"> If attention only introduces sensory enhancement then its effect on conscious experience is due to changes </w:t>
+      </w:r>
+      <w:r>
+        <w:rPr>
+          <w:rFonts w:ascii="Times New Roman" w:eastAsia="Times New Roman" w:hAnsi="Times New Roman" w:cs="Times New Roman"/>
+          <w:sz w:val="24"/>
+          <w:szCs w:val="24"/>
+        </w:rPr>
+        <w:t xml:space="preserve">in </w:t>
+      </w:r>
+      <w:r>
+        <w:rPr>
+          <w:rFonts w:ascii="Times New Roman" w:eastAsia="Times New Roman" w:hAnsi="Times New Roman" w:cs="Times New Roman"/>
+          <w:sz w:val="24"/>
+          <w:szCs w:val="24"/>
+        </w:rPr>
+        <w:t>downstream areas</w:t>
+      </w:r>
+      <w:r>
+        <w:rPr>
+          <w:rFonts w:ascii="Times New Roman" w:eastAsia="Times New Roman" w:hAnsi="Times New Roman" w:cs="Times New Roman"/>
+          <w:sz w:val="24"/>
+          <w:szCs w:val="24"/>
+        </w:rPr>
+        <w:t xml:space="preserve">—in which case we can safely consider the neural processes of attention as only indirectly related to consciousness itself. </w:t>
       </w:r>
     </w:p>
     <w:p>
@@ -411,8 +660,266 @@
           <w:szCs w:val="24"/>
         </w:rPr>
         <w:tab/>
-        <w:t>Understanding attention is an indirect solution, as it doesn’t directly address the question of how conscious is evoked by neural processes. I believe that question needs to be held to the side while we clarify attention, memory, and decision making—processes that are often associated with consciousness but with only a vague understanding of their associated neural processes. As these become more clear we will be able to build experiments that more precisely isolate conscious neural processes in the human brain.</w:t>
-      </w:r>
+        <w:t>Understanding attention is an indirect solution, as it doesn’t directly address the question of how conscious</w:t>
+      </w:r>
+      <w:r>
+        <w:rPr>
+          <w:rFonts w:ascii="Times New Roman" w:eastAsia="Times New Roman" w:hAnsi="Times New Roman" w:cs="Times New Roman"/>
+          <w:sz w:val="24"/>
+          <w:szCs w:val="24"/>
+        </w:rPr>
+        <w:t>ness</w:t>
+      </w:r>
+      <w:r>
+        <w:rPr>
+          <w:rFonts w:ascii="Times New Roman" w:eastAsia="Times New Roman" w:hAnsi="Times New Roman" w:cs="Times New Roman"/>
+          <w:sz w:val="24"/>
+          <w:szCs w:val="24"/>
+        </w:rPr>
+        <w:t xml:space="preserve"> is evoked by neural processes. </w:t>
+      </w:r>
+      <w:r>
+        <w:rPr>
+          <w:rFonts w:ascii="Times New Roman" w:eastAsia="Times New Roman" w:hAnsi="Times New Roman" w:cs="Times New Roman"/>
+          <w:sz w:val="24"/>
+          <w:szCs w:val="24"/>
+        </w:rPr>
+        <w:t>Despite this, s</w:t>
+      </w:r>
+      <w:r>
+        <w:rPr>
+          <w:rFonts w:ascii="Times New Roman" w:eastAsia="Times New Roman" w:hAnsi="Times New Roman" w:cs="Times New Roman"/>
+          <w:sz w:val="24"/>
+          <w:szCs w:val="24"/>
+        </w:rPr>
+        <w:t>tudying attention</w:t>
+      </w:r>
+      <w:r>
+        <w:rPr>
+          <w:rFonts w:ascii="Times New Roman" w:eastAsia="Times New Roman" w:hAnsi="Times New Roman" w:cs="Times New Roman"/>
+          <w:sz w:val="24"/>
+          <w:szCs w:val="24"/>
+        </w:rPr>
+        <w:t>’</w:t>
+      </w:r>
+      <w:r>
+        <w:rPr>
+          <w:rFonts w:ascii="Times New Roman" w:eastAsia="Times New Roman" w:hAnsi="Times New Roman" w:cs="Times New Roman"/>
+          <w:sz w:val="24"/>
+          <w:szCs w:val="24"/>
+        </w:rPr>
+        <w:t>s effect on consciousness</w:t>
+      </w:r>
+      <w:r>
+        <w:rPr>
+          <w:rFonts w:ascii="Times New Roman" w:eastAsia="Times New Roman" w:hAnsi="Times New Roman" w:cs="Times New Roman"/>
+          <w:sz w:val="24"/>
+          <w:szCs w:val="24"/>
+        </w:rPr>
+        <w:t xml:space="preserve"> is a tractable problem </w:t>
+      </w:r>
+      <w:r>
+        <w:rPr>
+          <w:rFonts w:ascii="Times New Roman" w:eastAsia="Times New Roman" w:hAnsi="Times New Roman" w:cs="Times New Roman"/>
+          <w:sz w:val="24"/>
+          <w:szCs w:val="24"/>
+        </w:rPr>
+        <w:t xml:space="preserve">given </w:t>
+      </w:r>
+      <w:r>
+        <w:rPr>
+          <w:rFonts w:ascii="Times New Roman" w:eastAsia="Times New Roman" w:hAnsi="Times New Roman" w:cs="Times New Roman"/>
+          <w:sz w:val="24"/>
+          <w:szCs w:val="24"/>
+        </w:rPr>
+        <w:t>the tools and knowledge we have available</w:t>
+      </w:r>
+      <w:r>
+        <w:rPr>
+          <w:rFonts w:ascii="Times New Roman" w:eastAsia="Times New Roman" w:hAnsi="Times New Roman" w:cs="Times New Roman"/>
+          <w:sz w:val="24"/>
+          <w:szCs w:val="24"/>
+        </w:rPr>
+        <w:t xml:space="preserve">. Solving this problem will give </w:t>
+      </w:r>
+      <w:r>
+        <w:rPr>
+          <w:rFonts w:ascii="Times New Roman" w:eastAsia="Times New Roman" w:hAnsi="Times New Roman" w:cs="Times New Roman"/>
+          <w:sz w:val="24"/>
+          <w:szCs w:val="24"/>
+        </w:rPr>
+        <w:t>us a foothold into the full function and process of consciousness</w:t>
+      </w:r>
+      <w:r>
+        <w:rPr>
+          <w:rFonts w:ascii="Times New Roman" w:eastAsia="Times New Roman" w:hAnsi="Times New Roman" w:cs="Times New Roman"/>
+          <w:sz w:val="24"/>
+          <w:szCs w:val="24"/>
+        </w:rPr>
+        <w:t>. My research is</w:t>
+      </w:r>
+      <w:r>
+        <w:rPr>
+          <w:rFonts w:ascii="Times New Roman" w:eastAsia="Times New Roman" w:hAnsi="Times New Roman" w:cs="Times New Roman"/>
+          <w:sz w:val="24"/>
+          <w:szCs w:val="24"/>
+        </w:rPr>
+        <w:t xml:space="preserve"> helping us parse </w:t>
+      </w:r>
+      <w:r>
+        <w:rPr>
+          <w:rFonts w:ascii="Times New Roman" w:eastAsia="Times New Roman" w:hAnsi="Times New Roman" w:cs="Times New Roman"/>
+          <w:sz w:val="24"/>
+          <w:szCs w:val="24"/>
+        </w:rPr>
+        <w:t xml:space="preserve">out </w:t>
+      </w:r>
+      <w:r>
+        <w:rPr>
+          <w:rFonts w:ascii="Times New Roman" w:eastAsia="Times New Roman" w:hAnsi="Times New Roman" w:cs="Times New Roman"/>
+          <w:sz w:val="24"/>
+          <w:szCs w:val="24"/>
+        </w:rPr>
+        <w:t>the</w:t>
+      </w:r>
+      <w:r>
+        <w:rPr>
+          <w:rFonts w:ascii="Times New Roman" w:eastAsia="Times New Roman" w:hAnsi="Times New Roman" w:cs="Times New Roman"/>
+          <w:sz w:val="24"/>
+          <w:szCs w:val="24"/>
+        </w:rPr>
+        <w:t xml:space="preserve"> neural processes </w:t>
+      </w:r>
+      <w:r>
+        <w:rPr>
+          <w:rFonts w:ascii="Times New Roman" w:eastAsia="Times New Roman" w:hAnsi="Times New Roman" w:cs="Times New Roman"/>
+          <w:sz w:val="24"/>
+          <w:szCs w:val="24"/>
+        </w:rPr>
+        <w:t xml:space="preserve">that </w:t>
+      </w:r>
+      <w:r>
+        <w:rPr>
+          <w:rFonts w:ascii="Times New Roman" w:eastAsia="Times New Roman" w:hAnsi="Times New Roman" w:cs="Times New Roman"/>
+          <w:sz w:val="24"/>
+          <w:szCs w:val="24"/>
+        </w:rPr>
+        <w:t>are involved</w:t>
+      </w:r>
+      <w:r>
+        <w:rPr>
+          <w:rFonts w:ascii="Times New Roman" w:eastAsia="Times New Roman" w:hAnsi="Times New Roman" w:cs="Times New Roman"/>
+          <w:sz w:val="24"/>
+          <w:szCs w:val="24"/>
+        </w:rPr>
+        <w:t xml:space="preserve"> in consciousness</w:t>
+      </w:r>
+      <w:r>
+        <w:rPr>
+          <w:rFonts w:ascii="Times New Roman" w:eastAsia="Times New Roman" w:hAnsi="Times New Roman" w:cs="Times New Roman"/>
+          <w:sz w:val="24"/>
+          <w:szCs w:val="24"/>
+        </w:rPr>
+        <w:t xml:space="preserve"> from those that are only indirectly connected</w:t>
+      </w:r>
+      <w:r>
+        <w:rPr>
+          <w:rFonts w:ascii="Times New Roman" w:eastAsia="Times New Roman" w:hAnsi="Times New Roman" w:cs="Times New Roman"/>
+          <w:sz w:val="24"/>
+          <w:szCs w:val="24"/>
+        </w:rPr>
+        <w:t>.</w:t>
+      </w:r>
+      <w:r>
+        <w:rPr>
+          <w:rFonts w:ascii="Times New Roman" w:eastAsia="Times New Roman" w:hAnsi="Times New Roman" w:cs="Times New Roman"/>
+          <w:sz w:val="24"/>
+          <w:szCs w:val="24"/>
+        </w:rPr>
+        <w:t xml:space="preserve"> Eventually</w:t>
+      </w:r>
+      <w:r>
+        <w:rPr>
+          <w:rFonts w:ascii="Times New Roman" w:eastAsia="Times New Roman" w:hAnsi="Times New Roman" w:cs="Times New Roman"/>
+          <w:sz w:val="24"/>
+          <w:szCs w:val="24"/>
+        </w:rPr>
+        <w:t>,</w:t>
+      </w:r>
+      <w:r>
+        <w:rPr>
+          <w:rFonts w:ascii="Times New Roman" w:eastAsia="Times New Roman" w:hAnsi="Times New Roman" w:cs="Times New Roman"/>
+          <w:sz w:val="24"/>
+          <w:szCs w:val="24"/>
+        </w:rPr>
+        <w:t xml:space="preserve"> as my research program develops</w:t>
+      </w:r>
+      <w:r>
+        <w:rPr>
+          <w:rFonts w:ascii="Times New Roman" w:eastAsia="Times New Roman" w:hAnsi="Times New Roman" w:cs="Times New Roman"/>
+          <w:sz w:val="24"/>
+          <w:szCs w:val="24"/>
+        </w:rPr>
+        <w:t>,</w:t>
+      </w:r>
+      <w:r>
+        <w:rPr>
+          <w:rFonts w:ascii="Times New Roman" w:eastAsia="Times New Roman" w:hAnsi="Times New Roman" w:cs="Times New Roman"/>
+          <w:sz w:val="24"/>
+          <w:szCs w:val="24"/>
+        </w:rPr>
+        <w:t xml:space="preserve"> I hope to </w:t>
+      </w:r>
+      <w:r>
+        <w:rPr>
+          <w:rFonts w:ascii="Times New Roman" w:eastAsia="Times New Roman" w:hAnsi="Times New Roman" w:cs="Times New Roman"/>
+          <w:sz w:val="24"/>
+          <w:szCs w:val="24"/>
+        </w:rPr>
+        <w:t>expand my projects to include experiments focused</w:t>
+      </w:r>
+      <w:r>
+        <w:rPr>
+          <w:rFonts w:ascii="Times New Roman" w:eastAsia="Times New Roman" w:hAnsi="Times New Roman" w:cs="Times New Roman"/>
+          <w:sz w:val="24"/>
+          <w:szCs w:val="24"/>
+        </w:rPr>
+        <w:t xml:space="preserve"> on the </w:t>
+      </w:r>
+      <w:r>
+        <w:rPr>
+          <w:rFonts w:ascii="Times New Roman" w:eastAsia="Times New Roman" w:hAnsi="Times New Roman" w:cs="Times New Roman"/>
+          <w:sz w:val="24"/>
+          <w:szCs w:val="24"/>
+        </w:rPr>
+        <w:t xml:space="preserve">consciousness directly—looking at the </w:t>
+      </w:r>
+      <w:r>
+        <w:rPr>
+          <w:rFonts w:ascii="Times New Roman" w:eastAsia="Times New Roman" w:hAnsi="Times New Roman" w:cs="Times New Roman"/>
+          <w:sz w:val="24"/>
+          <w:szCs w:val="24"/>
+        </w:rPr>
+        <w:t>functional role of consciousness and the processe</w:t>
+      </w:r>
+      <w:r>
+        <w:rPr>
+          <w:rFonts w:ascii="Times New Roman" w:eastAsia="Times New Roman" w:hAnsi="Times New Roman" w:cs="Times New Roman"/>
+          <w:sz w:val="24"/>
+          <w:szCs w:val="24"/>
+        </w:rPr>
+        <w:t>s</w:t>
+      </w:r>
+      <w:r>
+        <w:rPr>
+          <w:rFonts w:ascii="Times New Roman" w:eastAsia="Times New Roman" w:hAnsi="Times New Roman" w:cs="Times New Roman"/>
+          <w:sz w:val="24"/>
+          <w:szCs w:val="24"/>
+        </w:rPr>
+        <w:t xml:space="preserve"> that underlie those functions.</w:t>
+      </w:r>
+      <w:bookmarkStart w:id="0" w:name="_GoBack"/>
+      <w:bookmarkEnd w:id="0"/>
     </w:p>
     <w:p>
       <w:pPr>
@@ -420,6 +927,7 @@
         <w:jc w:val="both"/>
         <w:divId w:val="996955645"/>
         <w:rPr>
+          <w:rFonts w:ascii="Times New Roman" w:eastAsia="Times New Roman" w:hAnsi="Times New Roman" w:cs="Times New Roman"/>
           <w:sz w:val="8"/>
           <w:szCs w:val="8"/>
         </w:rPr>
@@ -430,6 +938,11 @@
         <w:spacing w:line="240" w:lineRule="auto"/>
         <w:jc w:val="both"/>
         <w:divId w:val="996955645"/>
+        <w:rPr>
+          <w:rFonts w:ascii="Times New Roman" w:eastAsia="Times New Roman" w:hAnsi="Times New Roman" w:cs="Times New Roman"/>
+          <w:sz w:val="20"/>
+          <w:szCs w:val="20"/>
+        </w:rPr>
       </w:pPr>
       <w:r>
         <w:rPr>
@@ -785,13 +1298,6 @@
         </w:rPr>
         <w:t>(5), 832-846.</w:t>
       </w:r>
-    </w:p>
-    <w:p>
-      <w:pPr>
-        <w:divId w:val="996955645"/>
-      </w:pPr>
-      <w:bookmarkStart w:id="0" w:name="_GoBack"/>
-      <w:bookmarkEnd w:id="0"/>
     </w:p>
     <w:sectPr>
       <w:headerReference w:type="default" r:id="rId8"/>
@@ -1950,7 +2456,7 @@
 </file>
 
 <file path=customXml/itemProps1.xml><?xml version="1.0" encoding="utf-8"?>
-<ds:datastoreItem xmlns:ds="http://schemas.openxmlformats.org/officeDocument/2006/customXml" ds:itemID="{5D1FA6DA-C76B-4603-8C8B-0E5342CD90B5}">
+<ds:datastoreItem xmlns:ds="http://schemas.openxmlformats.org/officeDocument/2006/customXml" ds:itemID="{739F0EF5-E4A1-4E16-B866-105ACC35C12D}">
   <ds:schemaRefs>
     <ds:schemaRef ds:uri="http://schemas.openxmlformats.org/officeDocument/2006/bibliography"/>
   </ds:schemaRefs>

</xml_diff>